<commit_message>
edited -- 20/09/2017 -- second submission
</commit_message>
<xml_diff>
--- a/IFB299 Sprint Retrospective 1.docx
+++ b/IFB299 Sprint Retrospective 1.docx
@@ -1,6 +1,6 @@
 
 <file path=word/document.xml><?xml version="1.0" encoding="utf-8"?>
-<w:document xmlns:wpc="http://schemas.microsoft.com/office/word/2010/wordprocessingCanvas" xmlns:mc="http://schemas.openxmlformats.org/markup-compatibility/2006" xmlns:o="urn:schemas-microsoft-com:office:office" xmlns:r="http://schemas.openxmlformats.org/officeDocument/2006/relationships" xmlns:m="http://schemas.openxmlformats.org/officeDocument/2006/math" xmlns:v="urn:schemas-microsoft-com:vml" xmlns:wp14="http://schemas.microsoft.com/office/word/2010/wordprocessingDrawing" xmlns:wp="http://schemas.openxmlformats.org/drawingml/2006/wordprocessingDrawing" xmlns:w10="urn:schemas-microsoft-com:office:word" xmlns:w="http://schemas.openxmlformats.org/wordprocessingml/2006/main" xmlns:w14="http://schemas.microsoft.com/office/word/2010/wordml" xmlns:w15="http://schemas.microsoft.com/office/word/2012/wordml" xmlns:wpg="http://schemas.microsoft.com/office/word/2010/wordprocessingGroup" xmlns:wpi="http://schemas.microsoft.com/office/word/2010/wordprocessingInk" xmlns:wne="http://schemas.microsoft.com/office/word/2006/wordml" xmlns:wps="http://schemas.microsoft.com/office/word/2010/wordprocessingShape" mc:Ignorable="w14 w15 wp14">
+<w:document xmlns:wpc="http://schemas.microsoft.com/office/word/2010/wordprocessingCanvas" xmlns:cx="http://schemas.microsoft.com/office/drawing/2014/chartex" xmlns:cx1="http://schemas.microsoft.com/office/drawing/2015/9/8/chartex" xmlns:cx2="http://schemas.microsoft.com/office/drawing/2015/10/21/chartex" xmlns:cx3="http://schemas.microsoft.com/office/drawing/2016/5/9/chartex" xmlns:cx4="http://schemas.microsoft.com/office/drawing/2016/5/10/chartex" xmlns:cx5="http://schemas.microsoft.com/office/drawing/2016/5/11/chartex" xmlns:cx6="http://schemas.microsoft.com/office/drawing/2016/5/12/chartex" xmlns:cx7="http://schemas.microsoft.com/office/drawing/2016/5/13/chartex" xmlns:cx8="http://schemas.microsoft.com/office/drawing/2016/5/14/chartex" xmlns:mc="http://schemas.openxmlformats.org/markup-compatibility/2006" xmlns:aink="http://schemas.microsoft.com/office/drawing/2016/ink" xmlns:am3d="http://schemas.microsoft.com/office/drawing/2017/model3d" xmlns:o="urn:schemas-microsoft-com:office:office" xmlns:r="http://schemas.openxmlformats.org/officeDocument/2006/relationships" xmlns:m="http://schemas.openxmlformats.org/officeDocument/2006/math" xmlns:v="urn:schemas-microsoft-com:vml" xmlns:wp14="http://schemas.microsoft.com/office/word/2010/wordprocessingDrawing" xmlns:wp="http://schemas.openxmlformats.org/drawingml/2006/wordprocessingDrawing" xmlns:w10="urn:schemas-microsoft-com:office:word" xmlns:w="http://schemas.openxmlformats.org/wordprocessingml/2006/main" xmlns:w14="http://schemas.microsoft.com/office/word/2010/wordml" xmlns:w15="http://schemas.microsoft.com/office/word/2012/wordml" xmlns:w16cid="http://schemas.microsoft.com/office/word/2016/wordml/cid" xmlns:w16se="http://schemas.microsoft.com/office/word/2015/wordml/symex" xmlns:wpg="http://schemas.microsoft.com/office/word/2010/wordprocessingGroup" xmlns:wpi="http://schemas.microsoft.com/office/word/2010/wordprocessingInk" xmlns:wne="http://schemas.microsoft.com/office/word/2006/wordml" xmlns:wps="http://schemas.microsoft.com/office/word/2010/wordprocessingShape" mc:Ignorable="w14 w15 w16se w16cid wp14">
   <w:body>
     <w:p>
       <w:pPr>
@@ -409,16 +409,7 @@
                 <w:rFonts w:ascii="Calibri" w:eastAsia="Times New Roman" w:hAnsi="Calibri" w:cs="Times New Roman"/>
                 <w:color w:val="000000"/>
               </w:rPr>
-              <w:t>Ee</w:t>
-            </w:r>
-            <w:bookmarkStart w:id="0" w:name="_GoBack"/>
-            <w:bookmarkEnd w:id="0"/>
-            <w:r>
-              <w:rPr>
-                <w:rFonts w:ascii="Calibri" w:eastAsia="Times New Roman" w:hAnsi="Calibri" w:cs="Times New Roman"/>
-                <w:color w:val="000000"/>
-              </w:rPr>
-              <w:t xml:space="preserve"> Lyn Lim</w:t>
+              <w:t>Ee Lyn Lim</w:t>
             </w:r>
           </w:p>
         </w:tc>
@@ -864,7 +855,13 @@
         </w:numPr>
       </w:pPr>
       <w:r>
-        <w:t>Everyone collaborated well together and respectful of each other</w:t>
+        <w:t xml:space="preserve">Everyone collaborated well together and </w:t>
+      </w:r>
+      <w:r>
+        <w:t xml:space="preserve">are </w:t>
+      </w:r>
+      <w:r>
+        <w:t>respectful of each other</w:t>
       </w:r>
     </w:p>
     <w:p>
@@ -879,7 +876,7 @@
         <w:t>Tasks delegated are carried out by relevant team members</w:t>
       </w:r>
       <w:r>
-        <w:t xml:space="preserve"> (showing responsibility)</w:t>
+        <w:t xml:space="preserve"> </w:t>
       </w:r>
     </w:p>
     <w:p>
@@ -927,7 +924,13 @@
         </w:numPr>
       </w:pPr>
       <w:r>
-        <w:t>Team members are willing to help others when required</w:t>
+        <w:t xml:space="preserve">Team </w:t>
+      </w:r>
+      <w:r>
+        <w:t>members are willing to help each other</w:t>
+      </w:r>
+      <w:r>
+        <w:t xml:space="preserve"> when required</w:t>
       </w:r>
       <w:r>
         <w:t xml:space="preserve"> </w:t>
@@ -942,7 +945,10 @@
         </w:numPr>
       </w:pPr>
       <w:r>
-        <w:t>Team members do not hesitate to get feedback from each other or the tutor when a problem or uncertainty arises</w:t>
+        <w:t>Most t</w:t>
+      </w:r>
+      <w:r>
+        <w:t>eam members do not hesitate to get feedback from each other or the tutor when a problem or uncertainty arises</w:t>
       </w:r>
     </w:p>
     <w:p>
@@ -954,7 +960,10 @@
         </w:numPr>
       </w:pPr>
       <w:r>
-        <w:t>Team members incorporates advice and feedback into their work</w:t>
+        <w:t>Team members incorporate</w:t>
+      </w:r>
+      <w:r>
+        <w:t xml:space="preserve"> advice and feedback into their work</w:t>
       </w:r>
     </w:p>
     <w:p>
@@ -966,7 +975,10 @@
         </w:numPr>
       </w:pPr>
       <w:r>
-        <w:t>Source control (i.e. backing up work regularly)</w:t>
+        <w:t>Team has good s</w:t>
+      </w:r>
+      <w:r>
+        <w:t>ource control (i.e. backing up work regularly)</w:t>
       </w:r>
     </w:p>
     <w:p>
@@ -1022,6 +1034,9 @@
       <w:r>
         <w:t>)</w:t>
       </w:r>
+      <w:r>
+        <w:t xml:space="preserve"> by all team members</w:t>
+      </w:r>
     </w:p>
     <w:p>
       <w:pPr>
@@ -1032,16 +1047,16 @@
         </w:numPr>
       </w:pPr>
       <w:r>
-        <w:t>More participation or b</w:t>
-      </w:r>
-      <w:r>
-        <w:t>rainstor</w:t>
-      </w:r>
-      <w:r>
-        <w:t xml:space="preserve">ming </w:t>
-      </w:r>
-      <w:r>
-        <w:t>of ideas from</w:t>
+        <w:t xml:space="preserve">More </w:t>
+      </w:r>
+      <w:r>
+        <w:t xml:space="preserve">motivation, initiative </w:t>
+      </w:r>
+      <w:r>
+        <w:t xml:space="preserve">and </w:t>
+      </w:r>
+      <w:r>
+        <w:t>participation from</w:t>
       </w:r>
       <w:r>
         <w:t xml:space="preserve"> all team members</w:t>
@@ -1056,13 +1071,19 @@
         </w:numPr>
       </w:pPr>
       <w:r>
-        <w:t>Correct s</w:t>
+        <w:t xml:space="preserve">Making sure all data presented are accurate (i.e. </w:t>
+      </w:r>
+      <w:r>
+        <w:t>s</w:t>
       </w:r>
       <w:r>
         <w:t xml:space="preserve">tory points to time estimation </w:t>
       </w:r>
       <w:r>
         <w:t>depiction</w:t>
+      </w:r>
+      <w:r>
+        <w:t>)</w:t>
       </w:r>
     </w:p>
     <w:p>
@@ -1074,28 +1095,16 @@
         </w:numPr>
       </w:pPr>
       <w:r>
-        <w:t>More communication between developer and client (such as, gaining detailed specifications from the client</w:t>
-      </w:r>
-      <w:r>
-        <w:t xml:space="preserve"> before</w:t>
-      </w:r>
-      <w:r>
-        <w:t xml:space="preserve"> development</w:t>
-      </w:r>
-      <w:r>
-        <w:t xml:space="preserve"> </w:t>
-      </w:r>
-      <w:r>
-        <w:t xml:space="preserve">– would help better understand </w:t>
-      </w:r>
-      <w:r>
-        <w:t>data</w:t>
-      </w:r>
-      <w:r>
-        <w:t xml:space="preserve"> flow</w:t>
-      </w:r>
-      <w:r>
-        <w:t>)</w:t>
+        <w:t xml:space="preserve">Regular </w:t>
+      </w:r>
+      <w:r>
+        <w:t>c</w:t>
+      </w:r>
+      <w:r>
+        <w:t>ommunication between</w:t>
+      </w:r>
+      <w:r>
+        <w:t xml:space="preserve"> developer and client </w:t>
       </w:r>
     </w:p>
     <w:p>
@@ -1134,7 +1143,7 @@
         <w:t xml:space="preserve">Ensure </w:t>
       </w:r>
       <w:r>
-        <w:t>impartial</w:t>
+        <w:t>fair</w:t>
       </w:r>
       <w:r>
         <w:t xml:space="preserve"> division of tasks </w:t>
@@ -1144,6 +1153,9 @@
       </w:r>
       <w:r>
         <w:t xml:space="preserve"> team members</w:t>
+      </w:r>
+      <w:r>
+        <w:t xml:space="preserve"> and that deadlines are met</w:t>
       </w:r>
     </w:p>
     <w:p>
@@ -1184,10 +1196,22 @@
         </w:numPr>
       </w:pPr>
       <w:r>
-        <w:t>Learning syntaxes and debugging took</w:t>
+        <w:t>D</w:t>
+      </w:r>
+      <w:r>
+        <w:t xml:space="preserve">ebugging </w:t>
+      </w:r>
+      <w:r>
+        <w:t xml:space="preserve">and editing </w:t>
+      </w:r>
+      <w:r>
+        <w:t>took</w:t>
       </w:r>
       <w:r>
         <w:t xml:space="preserve"> longer than expected</w:t>
+      </w:r>
+      <w:r>
+        <w:t xml:space="preserve"> </w:t>
       </w:r>
     </w:p>
     <w:p>
@@ -1199,7 +1223,37 @@
         </w:numPr>
       </w:pPr>
       <w:r>
-        <w:t>Django framework and database management were more complex than expected</w:t>
+        <w:t xml:space="preserve">Learning </w:t>
+      </w:r>
+      <w:r>
+        <w:t xml:space="preserve">the </w:t>
+      </w:r>
+      <w:r>
+        <w:t>syntaxes</w:t>
+      </w:r>
+      <w:r>
+        <w:t xml:space="preserve"> to Django template system</w:t>
+      </w:r>
+      <w:r>
+        <w:t xml:space="preserve"> and </w:t>
+      </w:r>
+      <w:r>
+        <w:t xml:space="preserve">integrating the </w:t>
+      </w:r>
+      <w:r>
+        <w:t>d</w:t>
+      </w:r>
+      <w:r>
+        <w:t xml:space="preserve">atabase </w:t>
+      </w:r>
+      <w:r>
+        <w:t>were</w:t>
+      </w:r>
+      <w:r>
+        <w:t xml:space="preserve"> challenging</w:t>
+      </w:r>
+      <w:r>
+        <w:t>, resulting to demotivation among most team members</w:t>
       </w:r>
     </w:p>
     <w:p>
@@ -1211,7 +1265,19 @@
         </w:numPr>
       </w:pPr>
       <w:r>
-        <w:t>Database integration proved to be challenging</w:t>
+        <w:t xml:space="preserve">Due to different </w:t>
+      </w:r>
+      <w:r>
+        <w:t>priorities among team members</w:t>
+      </w:r>
+      <w:r>
+        <w:t>, it was difficult to ensure every team member puts in equal amount of time and effort</w:t>
+      </w:r>
+      <w:r>
+        <w:t xml:space="preserve"> into the project</w:t>
+      </w:r>
+      <w:r>
+        <w:t xml:space="preserve"> </w:t>
       </w:r>
     </w:p>
     <w:p>
@@ -1223,34 +1289,37 @@
         </w:numPr>
       </w:pPr>
       <w:r>
-        <w:t xml:space="preserve">Editing and drafting of work </w:t>
-      </w:r>
-      <w:r>
-        <w:t>was</w:t>
+        <w:t xml:space="preserve">Unaware that Django had </w:t>
+      </w:r>
+      <w:r>
+        <w:t xml:space="preserve">automated features </w:t>
+      </w:r>
+      <w:r>
+        <w:t xml:space="preserve">available </w:t>
+      </w:r>
+      <w:r>
+        <w:t>(i.e. authentication)</w:t>
+      </w:r>
+      <w:r>
+        <w:t>, which</w:t>
+      </w:r>
+      <w:r>
+        <w:t xml:space="preserve"> could have made </w:t>
+      </w:r>
+      <w:r>
+        <w:t>the project development</w:t>
+      </w:r>
+      <w:r>
+        <w:t xml:space="preserve"> a lot less complicated </w:t>
+      </w:r>
+      <w:r>
+        <w:t>and</w:t>
+      </w:r>
+      <w:r>
+        <w:t xml:space="preserve"> less</w:t>
       </w:r>
       <w:r>
         <w:t xml:space="preserve"> time consuming</w:t>
-      </w:r>
-    </w:p>
-    <w:p>
-      <w:pPr>
-        <w:pStyle w:val="ListParagraph"/>
-        <w:numPr>
-          <w:ilvl w:val="0"/>
-          <w:numId w:val="5"/>
-        </w:numPr>
-      </w:pPr>
-      <w:r>
-        <w:t xml:space="preserve">Unaware that Django had </w:t>
-      </w:r>
-      <w:r>
-        <w:t xml:space="preserve">automated features </w:t>
-      </w:r>
-      <w:r>
-        <w:t xml:space="preserve">available </w:t>
-      </w:r>
-      <w:r>
-        <w:t>(i.e. authentication)</w:t>
       </w:r>
     </w:p>
     <w:p>
@@ -1291,10 +1360,19 @@
         <w:t xml:space="preserve">Adjust time </w:t>
       </w:r>
       <w:r>
-        <w:t>estimation for each story point, making sure that each stor</w:t>
-      </w:r>
-      <w:r>
-        <w:t>y point accounts to 8 hours</w:t>
+        <w:t>estimation for ea</w:t>
+      </w:r>
+      <w:r>
+        <w:t>ch story point, so that</w:t>
+      </w:r>
+      <w:r>
+        <w:t xml:space="preserve"> each stor</w:t>
+      </w:r>
+      <w:r>
+        <w:t>y point accounts for</w:t>
+      </w:r>
+      <w:r>
+        <w:t xml:space="preserve"> 8 hours</w:t>
       </w:r>
     </w:p>
     <w:p>
@@ -1388,7 +1466,7 @@
         <w:ind w:left="360"/>
       </w:pPr>
       <w:r>
-        <w:t xml:space="preserve">To ensure effective efforts and quality output, the </w:t>
+        <w:t xml:space="preserve">The </w:t>
       </w:r>
       <w:r>
         <w:t>team will continue to maintain transparent</w:t>
@@ -1409,10 +1487,37 @@
         <w:t xml:space="preserve"> progress</w:t>
       </w:r>
       <w:r>
-        <w:t>. Also, to</w:t>
-      </w:r>
-      <w:r>
-        <w:t xml:space="preserve"> continuously seek feedback from the tutor. </w:t>
+        <w:t>. Simultaneously, the team will continue to</w:t>
+      </w:r>
+      <w:r>
+        <w:t xml:space="preserve"> seek feedback from the tutor</w:t>
+      </w:r>
+      <w:r>
+        <w:t xml:space="preserve">, </w:t>
+      </w:r>
+      <w:r>
+        <w:t>chec</w:t>
+      </w:r>
+      <w:r>
+        <w:t xml:space="preserve">k </w:t>
+      </w:r>
+      <w:r>
+        <w:t xml:space="preserve">specifications and </w:t>
+      </w:r>
+      <w:r>
+        <w:t xml:space="preserve">generate </w:t>
+      </w:r>
+      <w:r>
+        <w:t>test cases</w:t>
+      </w:r>
+      <w:r>
+        <w:t xml:space="preserve"> as</w:t>
+      </w:r>
+      <w:r>
+        <w:t xml:space="preserve"> a method of</w:t>
+      </w:r>
+      <w:r>
+        <w:t xml:space="preserve"> quality control. </w:t>
       </w:r>
     </w:p>
     <w:p>
@@ -1458,6 +1563,9 @@
       <w:r>
         <w:t>more in-depth</w:t>
       </w:r>
+      <w:r>
+        <w:t xml:space="preserve"> and to delegate work more effectively,</w:t>
+      </w:r>
     </w:p>
     <w:p>
       <w:pPr>
@@ -1468,7 +1576,22 @@
         </w:numPr>
       </w:pPr>
       <w:r>
-        <w:t xml:space="preserve">delegate work more effectively,    </w:t>
+        <w:t>put in equal effort in learning Django framework</w:t>
+      </w:r>
+      <w:r>
+        <w:t xml:space="preserve"> and utilise</w:t>
+      </w:r>
+      <w:r>
+        <w:t xml:space="preserve"> features</w:t>
+      </w:r>
+      <w:r>
+        <w:t xml:space="preserve"> available</w:t>
+      </w:r>
+      <w:r>
+        <w:t>,</w:t>
+      </w:r>
+      <w:r>
+        <w:t xml:space="preserve"> </w:t>
       </w:r>
     </w:p>
     <w:p>
@@ -1486,31 +1609,21 @@
         <w:t xml:space="preserve"> </w:t>
       </w:r>
       <w:r>
-        <w:t>work to ensure accurate data is presented</w:t>
-      </w:r>
-      <w:r>
-        <w:t xml:space="preserve"> (i.e. story points, time estimation),</w:t>
-      </w:r>
-    </w:p>
-    <w:p>
-      <w:pPr>
-        <w:pStyle w:val="ListParagraph"/>
-        <w:numPr>
-          <w:ilvl w:val="0"/>
-          <w:numId w:val="2"/>
-        </w:numPr>
-      </w:pPr>
-      <w:r>
-        <w:t>establishing quality control by chec</w:t>
-      </w:r>
-      <w:r>
-        <w:t xml:space="preserve">king specifications and </w:t>
-      </w:r>
-      <w:r>
-        <w:t xml:space="preserve">using </w:t>
-      </w:r>
-      <w:r>
-        <w:t>test cases</w:t>
+        <w:t>work to ensure accurate data are</w:t>
+      </w:r>
+      <w:bookmarkStart w:id="0" w:name="_GoBack"/>
+      <w:bookmarkEnd w:id="0"/>
+      <w:r>
+        <w:t xml:space="preserve"> presented</w:t>
+      </w:r>
+      <w:r>
+        <w:t xml:space="preserve"> (i.e.</w:t>
+      </w:r>
+      <w:r>
+        <w:t xml:space="preserve"> story points, time estimation)</w:t>
+      </w:r>
+      <w:r>
+        <w:t xml:space="preserve"> </w:t>
       </w:r>
     </w:p>
     <w:sectPr>
@@ -1524,7 +1637,7 @@
 </file>
 
 <file path=word/numbering.xml><?xml version="1.0" encoding="utf-8"?>
-<w:numbering xmlns:wpc="http://schemas.microsoft.com/office/word/2010/wordprocessingCanvas" xmlns:mc="http://schemas.openxmlformats.org/markup-compatibility/2006" xmlns:o="urn:schemas-microsoft-com:office:office" xmlns:r="http://schemas.openxmlformats.org/officeDocument/2006/relationships" xmlns:m="http://schemas.openxmlformats.org/officeDocument/2006/math" xmlns:v="urn:schemas-microsoft-com:vml" xmlns:wp14="http://schemas.microsoft.com/office/word/2010/wordprocessingDrawing" xmlns:wp="http://schemas.openxmlformats.org/drawingml/2006/wordprocessingDrawing" xmlns:w10="urn:schemas-microsoft-com:office:word" xmlns:w="http://schemas.openxmlformats.org/wordprocessingml/2006/main" xmlns:w14="http://schemas.microsoft.com/office/word/2010/wordml" xmlns:w15="http://schemas.microsoft.com/office/word/2012/wordml" xmlns:wpg="http://schemas.microsoft.com/office/word/2010/wordprocessingGroup" xmlns:wpi="http://schemas.microsoft.com/office/word/2010/wordprocessingInk" xmlns:wne="http://schemas.microsoft.com/office/word/2006/wordml" xmlns:wps="http://schemas.microsoft.com/office/word/2010/wordprocessingShape" mc:Ignorable="w14 w15 wp14">
+<w:numbering xmlns:wpc="http://schemas.microsoft.com/office/word/2010/wordprocessingCanvas" xmlns:cx="http://schemas.microsoft.com/office/drawing/2014/chartex" xmlns:cx1="http://schemas.microsoft.com/office/drawing/2015/9/8/chartex" xmlns:cx2="http://schemas.microsoft.com/office/drawing/2015/10/21/chartex" xmlns:cx3="http://schemas.microsoft.com/office/drawing/2016/5/9/chartex" xmlns:cx4="http://schemas.microsoft.com/office/drawing/2016/5/10/chartex" xmlns:cx5="http://schemas.microsoft.com/office/drawing/2016/5/11/chartex" xmlns:cx6="http://schemas.microsoft.com/office/drawing/2016/5/12/chartex" xmlns:cx7="http://schemas.microsoft.com/office/drawing/2016/5/13/chartex" xmlns:cx8="http://schemas.microsoft.com/office/drawing/2016/5/14/chartex" xmlns:mc="http://schemas.openxmlformats.org/markup-compatibility/2006" xmlns:aink="http://schemas.microsoft.com/office/drawing/2016/ink" xmlns:am3d="http://schemas.microsoft.com/office/drawing/2017/model3d" xmlns:o="urn:schemas-microsoft-com:office:office" xmlns:r="http://schemas.openxmlformats.org/officeDocument/2006/relationships" xmlns:m="http://schemas.openxmlformats.org/officeDocument/2006/math" xmlns:v="urn:schemas-microsoft-com:vml" xmlns:wp14="http://schemas.microsoft.com/office/word/2010/wordprocessingDrawing" xmlns:wp="http://schemas.openxmlformats.org/drawingml/2006/wordprocessingDrawing" xmlns:w10="urn:schemas-microsoft-com:office:word" xmlns:w="http://schemas.openxmlformats.org/wordprocessingml/2006/main" xmlns:w14="http://schemas.microsoft.com/office/word/2010/wordml" xmlns:w15="http://schemas.microsoft.com/office/word/2012/wordml" xmlns:w16cid="http://schemas.microsoft.com/office/word/2016/wordml/cid" xmlns:w16se="http://schemas.microsoft.com/office/word/2015/wordml/symex" xmlns:wpg="http://schemas.microsoft.com/office/word/2010/wordprocessingGroup" xmlns:wpi="http://schemas.microsoft.com/office/word/2010/wordprocessingInk" xmlns:wne="http://schemas.microsoft.com/office/word/2006/wordml" xmlns:wps="http://schemas.microsoft.com/office/word/2010/wordprocessingShape" mc:Ignorable="w14 w15 w16se w16cid wp14">
   <w:abstractNum w:abstractNumId="0" w15:restartNumberingAfterBreak="0">
     <w:nsid w:val="051C2FCF"/>
     <w:multiLevelType w:val="hybridMultilevel"/>
@@ -2225,7 +2338,7 @@
 </file>
 
 <file path=word/styles.xml><?xml version="1.0" encoding="utf-8"?>
-<w:styles xmlns:mc="http://schemas.openxmlformats.org/markup-compatibility/2006" xmlns:r="http://schemas.openxmlformats.org/officeDocument/2006/relationships" xmlns:w="http://schemas.openxmlformats.org/wordprocessingml/2006/main" xmlns:w14="http://schemas.microsoft.com/office/word/2010/wordml" xmlns:w15="http://schemas.microsoft.com/office/word/2012/wordml" mc:Ignorable="w14 w15">
+<w:styles xmlns:mc="http://schemas.openxmlformats.org/markup-compatibility/2006" xmlns:r="http://schemas.openxmlformats.org/officeDocument/2006/relationships" xmlns:w="http://schemas.openxmlformats.org/wordprocessingml/2006/main" xmlns:w14="http://schemas.microsoft.com/office/word/2010/wordml" xmlns:w15="http://schemas.microsoft.com/office/word/2012/wordml" xmlns:w16cid="http://schemas.microsoft.com/office/word/2016/wordml/cid" xmlns:w16se="http://schemas.microsoft.com/office/word/2015/wordml/symex" mc:Ignorable="w14 w15 w16se w16cid">
   <w:docDefaults>
     <w:rPrDefault>
       <w:rPr>
@@ -2241,7 +2354,7 @@
       </w:pPr>
     </w:pPrDefault>
   </w:docDefaults>
-  <w:latentStyles w:defLockedState="0" w:defUIPriority="99" w:defSemiHidden="0" w:defUnhideWhenUsed="0" w:defQFormat="0" w:count="371">
+  <w:latentStyles w:defLockedState="0" w:defUIPriority="99" w:defSemiHidden="0" w:defUnhideWhenUsed="0" w:defQFormat="0" w:count="375">
     <w:lsdException w:name="Normal" w:uiPriority="0" w:qFormat="1"/>
     <w:lsdException w:name="heading 1" w:uiPriority="9" w:qFormat="1"/>
     <w:lsdException w:name="heading 2" w:semiHidden="1" w:uiPriority="9" w:unhideWhenUsed="1" w:qFormat="1"/>
@@ -2347,7 +2460,6 @@
     <w:lsdException w:name="HTML Sample" w:semiHidden="1" w:unhideWhenUsed="1"/>
     <w:lsdException w:name="HTML Typewriter" w:semiHidden="1" w:unhideWhenUsed="1"/>
     <w:lsdException w:name="HTML Variable" w:semiHidden="1" w:unhideWhenUsed="1"/>
-    <w:lsdException w:name="Normal Table" w:semiHidden="1" w:unhideWhenUsed="1"/>
     <w:lsdException w:name="annotation subject" w:semiHidden="1" w:unhideWhenUsed="1"/>
     <w:lsdException w:name="No List" w:semiHidden="1" w:unhideWhenUsed="1"/>
     <w:lsdException w:name="Outline List 1" w:semiHidden="1" w:unhideWhenUsed="1"/>
@@ -2391,10 +2503,8 @@
     <w:lsdException w:name="Table Elegant" w:semiHidden="1" w:unhideWhenUsed="1"/>
     <w:lsdException w:name="Table Professional" w:semiHidden="1" w:unhideWhenUsed="1"/>
     <w:lsdException w:name="Table Subtle 1" w:semiHidden="1" w:unhideWhenUsed="1"/>
-    <w:lsdException w:name="Table Subtle 2" w:semiHidden="1" w:unhideWhenUsed="1"/>
     <w:lsdException w:name="Table Web 1" w:semiHidden="1" w:unhideWhenUsed="1"/>
     <w:lsdException w:name="Table Web 2" w:semiHidden="1" w:unhideWhenUsed="1"/>
-    <w:lsdException w:name="Table Web 3" w:semiHidden="1" w:unhideWhenUsed="1"/>
     <w:lsdException w:name="Balloon Text" w:semiHidden="1" w:unhideWhenUsed="1"/>
     <w:lsdException w:name="Table Grid" w:uiPriority="39"/>
     <w:lsdException w:name="Table Theme" w:semiHidden="1" w:unhideWhenUsed="1"/>
@@ -2613,6 +2723,10 @@
     <w:lsdException w:name="List Table 5 Dark Accent 6" w:uiPriority="50"/>
     <w:lsdException w:name="List Table 6 Colorful Accent 6" w:uiPriority="51"/>
     <w:lsdException w:name="List Table 7 Colorful Accent 6" w:uiPriority="52"/>
+    <w:lsdException w:name="Mention" w:semiHidden="1" w:unhideWhenUsed="1"/>
+    <w:lsdException w:name="Smart Hyperlink" w:semiHidden="1" w:unhideWhenUsed="1"/>
+    <w:lsdException w:name="Hashtag" w:semiHidden="1" w:unhideWhenUsed="1"/>
+    <w:lsdException w:name="Unresolved Mention" w:semiHidden="1" w:unhideWhenUsed="1"/>
   </w:latentStyles>
   <w:style w:type="paragraph" w:default="1" w:styleId="Normal">
     <w:name w:val="Normal"/>

</xml_diff>

<commit_message>
final sprint retro edit and testcases
</commit_message>
<xml_diff>
--- a/IFB299 Sprint Retrospective 1.docx
+++ b/IFB299 Sprint Retrospective 1.docx
@@ -924,27 +924,6 @@
         </w:numPr>
       </w:pPr>
       <w:r>
-        <w:t xml:space="preserve">Team </w:t>
-      </w:r>
-      <w:r>
-        <w:t>members are willing to help each other</w:t>
-      </w:r>
-      <w:r>
-        <w:t xml:space="preserve"> when required</w:t>
-      </w:r>
-      <w:r>
-        <w:t xml:space="preserve"> </w:t>
-      </w:r>
-    </w:p>
-    <w:p>
-      <w:pPr>
-        <w:pStyle w:val="ListParagraph"/>
-        <w:numPr>
-          <w:ilvl w:val="0"/>
-          <w:numId w:val="3"/>
-        </w:numPr>
-      </w:pPr>
-      <w:r>
         <w:t>Most t</w:t>
       </w:r>
       <w:r>
@@ -1071,19 +1050,13 @@
         </w:numPr>
       </w:pPr>
       <w:r>
-        <w:t xml:space="preserve">Making sure all data presented are accurate (i.e. </w:t>
-      </w:r>
-      <w:r>
-        <w:t>s</w:t>
-      </w:r>
-      <w:r>
-        <w:t xml:space="preserve">tory points to time estimation </w:t>
-      </w:r>
-      <w:r>
-        <w:t>depiction</w:t>
-      </w:r>
-      <w:r>
-        <w:t>)</w:t>
+        <w:t>More awareness between m</w:t>
+      </w:r>
+      <w:r>
+        <w:t xml:space="preserve">embers </w:t>
+      </w:r>
+      <w:r>
+        <w:t xml:space="preserve">on each other’s progress and to help complete tasks </w:t>
       </w:r>
     </w:p>
     <w:p>
@@ -1095,16 +1068,19 @@
         </w:numPr>
       </w:pPr>
       <w:r>
-        <w:t xml:space="preserve">Regular </w:t>
-      </w:r>
-      <w:r>
-        <w:t>c</w:t>
-      </w:r>
-      <w:r>
-        <w:t>ommunication between</w:t>
-      </w:r>
-      <w:r>
-        <w:t xml:space="preserve"> developer and client </w:t>
+        <w:t xml:space="preserve">Making sure all data presented are accurate (i.e. </w:t>
+      </w:r>
+      <w:r>
+        <w:t>s</w:t>
+      </w:r>
+      <w:r>
+        <w:t xml:space="preserve">tory points to time estimation </w:t>
+      </w:r>
+      <w:r>
+        <w:t>depiction</w:t>
+      </w:r>
+      <w:r>
+        <w:t>)</w:t>
       </w:r>
     </w:p>
     <w:p>
@@ -1116,19 +1092,16 @@
         </w:numPr>
       </w:pPr>
       <w:r>
-        <w:t>Focus d</w:t>
-      </w:r>
-      <w:r>
-        <w:t xml:space="preserve">elegation of work within </w:t>
-      </w:r>
-      <w:r>
-        <w:t>current S</w:t>
-      </w:r>
-      <w:r>
-        <w:t>print</w:t>
-      </w:r>
-      <w:r>
-        <w:t xml:space="preserve"> plan</w:t>
+        <w:t xml:space="preserve">Regular </w:t>
+      </w:r>
+      <w:r>
+        <w:t>c</w:t>
+      </w:r>
+      <w:r>
+        <w:t>ommunication between</w:t>
+      </w:r>
+      <w:r>
+        <w:t xml:space="preserve"> developer and client </w:t>
       </w:r>
     </w:p>
     <w:p>
@@ -1140,6 +1113,30 @@
         </w:numPr>
       </w:pPr>
       <w:r>
+        <w:t>Focus d</w:t>
+      </w:r>
+      <w:r>
+        <w:t xml:space="preserve">elegation of work within </w:t>
+      </w:r>
+      <w:r>
+        <w:t>current S</w:t>
+      </w:r>
+      <w:r>
+        <w:t>print</w:t>
+      </w:r>
+      <w:r>
+        <w:t xml:space="preserve"> plan</w:t>
+      </w:r>
+    </w:p>
+    <w:p>
+      <w:pPr>
+        <w:pStyle w:val="ListParagraph"/>
+        <w:numPr>
+          <w:ilvl w:val="0"/>
+          <w:numId w:val="4"/>
+        </w:numPr>
+      </w:pPr>
+      <w:r>
         <w:t xml:space="preserve">Ensure </w:t>
       </w:r>
       <w:r>
@@ -1155,8 +1152,19 @@
         <w:t xml:space="preserve"> team members</w:t>
       </w:r>
       <w:r>
-        <w:t xml:space="preserve"> and that deadlines are met</w:t>
-      </w:r>
+        <w:t xml:space="preserve"> and to </w:t>
+      </w:r>
+      <w:r>
+        <w:t xml:space="preserve">set </w:t>
+      </w:r>
+      <w:r>
+        <w:t>deadlines</w:t>
+      </w:r>
+      <w:r>
+        <w:t xml:space="preserve"> accordingly</w:t>
+      </w:r>
+      <w:bookmarkStart w:id="0" w:name="_GoBack"/>
+      <w:bookmarkEnd w:id="0"/>
     </w:p>
     <w:p>
       <w:pPr>
@@ -1268,7 +1276,16 @@
         <w:t xml:space="preserve">Due to different </w:t>
       </w:r>
       <w:r>
-        <w:t>priorities among team members</w:t>
+        <w:t>priorities</w:t>
+      </w:r>
+      <w:r>
+        <w:t xml:space="preserve"> and tasks allocated</w:t>
+      </w:r>
+      <w:r>
+        <w:t xml:space="preserve"> among team member</w:t>
+      </w:r>
+      <w:r>
+        <w:t>s</w:t>
       </w:r>
       <w:r>
         <w:t>, it was difficult to ensure every team member puts in equal amount of time and effort</w:t>
@@ -1487,28 +1504,10 @@
         <w:t xml:space="preserve"> progress</w:t>
       </w:r>
       <w:r>
-        <w:t>. Simultaneously, the team will continue to</w:t>
-      </w:r>
-      <w:r>
-        <w:t xml:space="preserve"> seek feedback from the tutor</w:t>
-      </w:r>
-      <w:r>
-        <w:t xml:space="preserve">, </w:t>
-      </w:r>
-      <w:r>
-        <w:t>chec</w:t>
-      </w:r>
-      <w:r>
-        <w:t xml:space="preserve">k </w:t>
-      </w:r>
-      <w:r>
-        <w:t xml:space="preserve">specifications and </w:t>
-      </w:r>
-      <w:r>
-        <w:t xml:space="preserve">generate </w:t>
-      </w:r>
-      <w:r>
-        <w:t>test cases</w:t>
+        <w:t xml:space="preserve">. </w:t>
+      </w:r>
+      <w:r>
+        <w:t>Simultaneously, the team will continue to seek feedback from the tutor, check specifications and generate test cases</w:t>
       </w:r>
       <w:r>
         <w:t xml:space="preserve"> as</w:t>
@@ -1611,8 +1610,6 @@
       <w:r>
         <w:t>work to ensure accurate data are</w:t>
       </w:r>
-      <w:bookmarkStart w:id="0" w:name="_GoBack"/>
-      <w:bookmarkEnd w:id="0"/>
       <w:r>
         <w:t xml:space="preserve"> presented</w:t>
       </w:r>
@@ -2460,6 +2457,7 @@
     <w:lsdException w:name="HTML Sample" w:semiHidden="1" w:unhideWhenUsed="1"/>
     <w:lsdException w:name="HTML Typewriter" w:semiHidden="1" w:unhideWhenUsed="1"/>
     <w:lsdException w:name="HTML Variable" w:semiHidden="1" w:unhideWhenUsed="1"/>
+    <w:lsdException w:name="Normal Table" w:semiHidden="1" w:unhideWhenUsed="1"/>
     <w:lsdException w:name="annotation subject" w:semiHidden="1" w:unhideWhenUsed="1"/>
     <w:lsdException w:name="No List" w:semiHidden="1" w:unhideWhenUsed="1"/>
     <w:lsdException w:name="Outline List 1" w:semiHidden="1" w:unhideWhenUsed="1"/>
@@ -2503,8 +2501,10 @@
     <w:lsdException w:name="Table Elegant" w:semiHidden="1" w:unhideWhenUsed="1"/>
     <w:lsdException w:name="Table Professional" w:semiHidden="1" w:unhideWhenUsed="1"/>
     <w:lsdException w:name="Table Subtle 1" w:semiHidden="1" w:unhideWhenUsed="1"/>
+    <w:lsdException w:name="Table Subtle 2" w:semiHidden="1" w:unhideWhenUsed="1"/>
     <w:lsdException w:name="Table Web 1" w:semiHidden="1" w:unhideWhenUsed="1"/>
     <w:lsdException w:name="Table Web 2" w:semiHidden="1" w:unhideWhenUsed="1"/>
+    <w:lsdException w:name="Table Web 3" w:semiHidden="1" w:unhideWhenUsed="1"/>
     <w:lsdException w:name="Balloon Text" w:semiHidden="1" w:unhideWhenUsed="1"/>
     <w:lsdException w:name="Table Grid" w:uiPriority="39"/>
     <w:lsdException w:name="Table Theme" w:semiHidden="1" w:unhideWhenUsed="1"/>

</xml_diff>